<commit_message>
umderstand how stage works
</commit_message>
<xml_diff>
--- a/readme.docx
+++ b/readme.docx
@@ -79,15 +79,34 @@
         </w:rPr>
         <w:t>中雨，今天是农历五月初五，是中国传统节日:端午节，这一天我们要吃粽子，赛龙舟。</w:t>
       </w:r>
+    </w:p>
+    <w:p>
+      <w:pPr>
+        <w:rPr>
+          <w:rFonts w:hint="eastAsia"/>
+        </w:rPr>
+      </w:pPr>
       <w:bookmarkStart w:id="0" w:name="_GoBack"/>
       <w:bookmarkEnd w:id="0"/>
-    </w:p>
-    <w:p>
-      <w:pPr>
-        <w:rPr>
-          <w:rFonts w:hint="eastAsia"/>
-        </w:rPr>
-      </w:pPr>
+      <w:r>
+        <w:rPr>
+          <w:rFonts w:hint="eastAsia"/>
+        </w:rPr>
+        <w:t>2022年6月7日星期二</w:t>
+      </w:r>
+    </w:p>
+    <w:p>
+      <w:pPr>
+        <w:rPr>
+          <w:rFonts w:hint="eastAsia"/>
+        </w:rPr>
+      </w:pPr>
+      <w:r>
+        <w:rPr>
+          <w:rFonts w:hint="eastAsia"/>
+        </w:rPr>
+        <w:t>晴，今天是高考第一天，上午考语文，下午考数学。</w:t>
+      </w:r>
     </w:p>
     <w:p>
       <w:pPr>
@@ -112,7 +131,7 @@
   <w:docDefaults>
     <w:rPrDefault>
       <w:rPr>
-        <w:rFonts w:asciiTheme="minorHAnsi" w:hAnsiTheme="minorHAnsi" w:eastAsiaTheme="minorEastAsia" w:cstheme="minorBidi"/>
+        <w:rFonts w:ascii="Times New Roman" w:hAnsi="Times New Roman" w:eastAsia="宋体" w:cs="Times New Roman"/>
       </w:rPr>
     </w:rPrDefault>
     <w:pPrDefault/>

</xml_diff>

<commit_message>
add words int October 13th
</commit_message>
<xml_diff>
--- a/readme.docx
+++ b/readme.docx
@@ -86,27 +86,38 @@
           <w:rFonts w:hint="eastAsia"/>
         </w:rPr>
       </w:pPr>
+      <w:r>
+        <w:rPr>
+          <w:rFonts w:hint="eastAsia"/>
+        </w:rPr>
+        <w:t>2022年6月7日星期二</w:t>
+      </w:r>
+    </w:p>
+    <w:p>
+      <w:pPr>
+        <w:rPr>
+          <w:rFonts w:hint="eastAsia"/>
+        </w:rPr>
+      </w:pPr>
+      <w:r>
+        <w:rPr>
+          <w:rFonts w:hint="eastAsia"/>
+        </w:rPr>
+        <w:t>晴，今天是高考第一天，上午考语文，下午考数学。</w:t>
+      </w:r>
+      <w:r>
+        <w:rPr>
+          <w:rFonts w:hint="eastAsia" w:ascii="宋体" w:hAnsi="宋体" w:eastAsia="宋体" w:cs="宋体"/>
+          <w:color w:val="333333"/>
+          <w:kern w:val="0"/>
+          <w:sz w:val="24"/>
+          <w:szCs w:val="24"/>
+          <w:lang w:val="en-US" w:eastAsia="zh-CN" w:bidi="ar"/>
+        </w:rPr>
+        <w:t>今天天气不错，</w:t>
+      </w:r>
       <w:bookmarkStart w:id="0" w:name="_GoBack"/>
       <w:bookmarkEnd w:id="0"/>
-      <w:r>
-        <w:rPr>
-          <w:rFonts w:hint="eastAsia"/>
-        </w:rPr>
-        <w:t>2022年6月7日星期二</w:t>
-      </w:r>
-    </w:p>
-    <w:p>
-      <w:pPr>
-        <w:rPr>
-          <w:rFonts w:hint="eastAsia"/>
-        </w:rPr>
-      </w:pPr>
-      <w:r>
-        <w:rPr>
-          <w:rFonts w:hint="eastAsia"/>
-        </w:rPr>
-        <w:t>晴，今天是高考第一天，上午考语文，下午考数学。</w:t>
-      </w:r>
     </w:p>
     <w:p>
       <w:pPr>

</xml_diff>

<commit_message>
add words int October 13th second
</commit_message>
<xml_diff>
--- a/readme.docx
+++ b/readme.docx
@@ -96,7 +96,8 @@
     <w:p>
       <w:pPr>
         <w:rPr>
-          <w:rFonts w:hint="eastAsia"/>
+          <w:rFonts w:hint="default"/>
+          <w:lang w:val="en-US"/>
         </w:rPr>
       </w:pPr>
       <w:r>
@@ -114,7 +115,7 @@
           <w:szCs w:val="24"/>
           <w:lang w:val="en-US" w:eastAsia="zh-CN" w:bidi="ar"/>
         </w:rPr>
-        <w:t>今天天气不错，</w:t>
+        <w:t>今天天气不错，心情也不好</w:t>
       </w:r>
       <w:bookmarkStart w:id="0" w:name="_GoBack"/>
       <w:bookmarkEnd w:id="0"/>

</xml_diff>